<commit_message>
inclusao no modo de preparo da receita
</commit_message>
<xml_diff>
--- a/bolo_cenoura.docx
+++ b/bolo_cenoura.docx
@@ -192,7 +192,7 @@
           <w:sz w:val="28"/>
           <w:szCs w:val="28"/>
         </w:rPr>
-        <w:t>.</w:t>
+        <w:t xml:space="preserve"> até obter uma mistura homogênea. </w:t>
       </w:r>
     </w:p>
     <w:p>
@@ -212,8 +212,138 @@
           <w:sz w:val="28"/>
           <w:szCs w:val="28"/>
         </w:rPr>
-        <w:t>Em uma tigela, misture o açúcar e a farinha.</w:t>
-      </w:r>
+        <w:t>Em uma tigela, misture o açúcar e a farinha</w:t>
+      </w:r>
+      <w:r>
+        <w:rPr>
+          <w:sz w:val="28"/>
+          <w:szCs w:val="28"/>
+        </w:rPr>
+        <w:t xml:space="preserve"> de trigo.</w:t>
+      </w:r>
+    </w:p>
+    <w:p>
+      <w:pPr>
+        <w:pStyle w:val="PargrafodaLista"/>
+        <w:numPr>
+          <w:ilvl w:val="0"/>
+          <w:numId w:val="1"/>
+        </w:numPr>
+        <w:rPr>
+          <w:sz w:val="28"/>
+          <w:szCs w:val="28"/>
+        </w:rPr>
+      </w:pPr>
+      <w:r>
+        <w:rPr>
+          <w:sz w:val="28"/>
+          <w:szCs w:val="28"/>
+        </w:rPr>
+        <w:t>Adicione a mistura liquida á tigela e mexa bem.</w:t>
+      </w:r>
+    </w:p>
+    <w:p>
+      <w:pPr>
+        <w:pStyle w:val="PargrafodaLista"/>
+        <w:numPr>
+          <w:ilvl w:val="0"/>
+          <w:numId w:val="1"/>
+        </w:numPr>
+        <w:rPr>
+          <w:sz w:val="28"/>
+          <w:szCs w:val="28"/>
+        </w:rPr>
+      </w:pPr>
+      <w:r>
+        <w:rPr>
+          <w:sz w:val="28"/>
+          <w:szCs w:val="28"/>
+        </w:rPr>
+        <w:t>Acrescente fermento e misture delicadamente.</w:t>
+      </w:r>
+    </w:p>
+    <w:p>
+      <w:pPr>
+        <w:pStyle w:val="PargrafodaLista"/>
+        <w:numPr>
+          <w:ilvl w:val="0"/>
+          <w:numId w:val="1"/>
+        </w:numPr>
+        <w:rPr>
+          <w:sz w:val="28"/>
+          <w:szCs w:val="28"/>
+        </w:rPr>
+      </w:pPr>
+      <w:r>
+        <w:rPr>
+          <w:sz w:val="28"/>
+          <w:szCs w:val="28"/>
+        </w:rPr>
+        <w:t>Despeje a massa em uma forma untada e enfarinhada.</w:t>
+      </w:r>
+    </w:p>
+    <w:p>
+      <w:pPr>
+        <w:pStyle w:val="PargrafodaLista"/>
+        <w:numPr>
+          <w:ilvl w:val="0"/>
+          <w:numId w:val="1"/>
+        </w:numPr>
+        <w:rPr>
+          <w:sz w:val="28"/>
+          <w:szCs w:val="28"/>
+        </w:rPr>
+      </w:pPr>
+      <w:r>
+        <w:rPr>
+          <w:sz w:val="28"/>
+          <w:szCs w:val="28"/>
+        </w:rPr>
+        <w:t>Asse em forno preaquecido a 180°C por cerca de 40 minutos.</w:t>
+      </w:r>
+    </w:p>
+    <w:p>
+      <w:pPr>
+        <w:pStyle w:val="PargrafodaLista"/>
+        <w:rPr>
+          <w:sz w:val="28"/>
+          <w:szCs w:val="28"/>
+        </w:rPr>
+      </w:pPr>
+    </w:p>
+    <w:p>
+      <w:pPr>
+        <w:pStyle w:val="PargrafodaLista"/>
+        <w:rPr>
+          <w:sz w:val="28"/>
+          <w:szCs w:val="28"/>
+        </w:rPr>
+      </w:pPr>
+      <w:r>
+        <w:rPr>
+          <w:b/>
+          <w:bCs/>
+          <w:sz w:val="28"/>
+          <w:szCs w:val="28"/>
+        </w:rPr>
+        <w:t>OBSERVAÇÃO:</w:t>
+      </w:r>
+      <w:r>
+        <w:rPr>
+          <w:sz w:val="28"/>
+          <w:szCs w:val="28"/>
+        </w:rPr>
+        <w:t xml:space="preserve"> Adicione uma cobertura simples de chocolate após o bolo esfriar. </w:t>
+      </w:r>
+    </w:p>
+    <w:p>
+      <w:pPr>
+        <w:pStyle w:val="PargrafodaLista"/>
+        <w:rPr>
+          <w:sz w:val="28"/>
+          <w:szCs w:val="28"/>
+        </w:rPr>
+      </w:pPr>
     </w:p>
     <w:sectPr>
       <w:pgSz w:w="11906" w:h="16838"/>

</xml_diff>

<commit_message>
inclusao para dicas de preparo do bolo
</commit_message>
<xml_diff>
--- a/bolo_cenoura.docx
+++ b/bolo_cenoura.docx
@@ -340,6 +340,94 @@
       <w:pPr>
         <w:pStyle w:val="PargrafodaLista"/>
         <w:rPr>
+          <w:b/>
+          <w:bCs/>
+          <w:sz w:val="28"/>
+          <w:szCs w:val="28"/>
+        </w:rPr>
+      </w:pPr>
+      <w:r>
+        <w:rPr>
+          <w:b/>
+          <w:bCs/>
+          <w:sz w:val="28"/>
+          <w:szCs w:val="28"/>
+        </w:rPr>
+        <w:t>DICAS DE PREPARO:</w:t>
+      </w:r>
+    </w:p>
+    <w:p>
+      <w:pPr>
+        <w:pStyle w:val="PargrafodaLista"/>
+        <w:rPr>
+          <w:sz w:val="28"/>
+          <w:szCs w:val="28"/>
+        </w:rPr>
+      </w:pPr>
+      <w:r>
+        <w:rPr>
+          <w:b/>
+          <w:bCs/>
+          <w:sz w:val="28"/>
+          <w:szCs w:val="28"/>
+        </w:rPr>
+        <w:t xml:space="preserve">- </w:t>
+      </w:r>
+      <w:r>
+        <w:rPr>
+          <w:sz w:val="28"/>
+          <w:szCs w:val="28"/>
+        </w:rPr>
+        <w:t>Para um bolo mais fofo, peneire a farinha de trigo.</w:t>
+      </w:r>
+    </w:p>
+    <w:p>
+      <w:pPr>
+        <w:pStyle w:val="PargrafodaLista"/>
+        <w:rPr>
+          <w:sz w:val="28"/>
+          <w:szCs w:val="28"/>
+        </w:rPr>
+      </w:pPr>
+      <w:r>
+        <w:rPr>
+          <w:b/>
+          <w:bCs/>
+          <w:sz w:val="28"/>
+          <w:szCs w:val="28"/>
+        </w:rPr>
+        <w:t>-</w:t>
+      </w:r>
+      <w:r>
+        <w:rPr>
+          <w:sz w:val="28"/>
+          <w:szCs w:val="28"/>
+        </w:rPr>
+        <w:t xml:space="preserve"> Você pode adicionar nozes picadas </w:t>
+      </w:r>
+      <w:proofErr w:type="spellStart"/>
+      <w:r>
+        <w:rPr>
+          <w:sz w:val="28"/>
+          <w:szCs w:val="28"/>
+        </w:rPr>
+        <w:t>á</w:t>
+      </w:r>
+      <w:proofErr w:type="spellEnd"/>
+      <w:r>
+        <w:rPr>
+          <w:sz w:val="28"/>
+          <w:szCs w:val="28"/>
+        </w:rPr>
+        <w:t xml:space="preserve"> massa para um toque especial.</w:t>
+      </w:r>
+    </w:p>
+    <w:p>
+      <w:pPr>
+        <w:pStyle w:val="PargrafodaLista"/>
+        <w:rPr>
+          <w:b/>
+          <w:bCs/>
           <w:sz w:val="28"/>
           <w:szCs w:val="28"/>
         </w:rPr>

</xml_diff>